<commit_message>
Změna vzhledů všech zápisů, zabezpečení přihlášení, přidání obrázku
</commit_message>
<xml_diff>
--- a/02_04_2024/zapis_ze_schuze_02_04_2024.docx
+++ b/02_04_2024/zapis_ze_schuze_02_04_2024.docx
@@ -7,122 +7,13 @@
         <w:pStyle w:val="FormtovanvHTML"/>
         <w:rPr>
           <w:rFonts w:ascii="Arial" w:hAnsi="Arial" w:cs="Arial"/>
-          <w:color w:val="000000"/>
-          <w:sz w:val="28"/>
-          <w:szCs w:val="28"/>
-        </w:rPr>
-      </w:pPr>
-      <w:r>
-        <w:rPr>
-          <w:rFonts w:ascii="Arial" w:hAnsi="Arial" w:cs="Arial"/>
           <w:b/>
           <w:bCs/>
           <w:color w:val="000000"/>
           <w:sz w:val="28"/>
           <w:szCs w:val="28"/>
         </w:rPr>
-        <w:t>Velikonoce</w:t>
-      </w:r>
-      <w:r>
-        <w:rPr>
-          <w:rFonts w:ascii="Arial" w:hAnsi="Arial" w:cs="Arial"/>
-          <w:color w:val="000000"/>
-          <w:sz w:val="28"/>
-          <w:szCs w:val="28"/>
-        </w:rPr>
-        <w:br/>
-        <w:t>• Roznesení QR kódů</w:t>
-      </w:r>
-      <w:r>
-        <w:rPr>
-          <w:rFonts w:ascii="Arial" w:hAnsi="Arial" w:cs="Arial"/>
-          <w:color w:val="000000"/>
-          <w:sz w:val="28"/>
-          <w:szCs w:val="28"/>
-        </w:rPr>
-        <w:br/>
-        <w:t xml:space="preserve">• Rozhlášení rozhlasem a </w:t>
-      </w:r>
-      <w:proofErr w:type="spellStart"/>
-      <w:r>
-        <w:rPr>
-          <w:rFonts w:ascii="Arial" w:hAnsi="Arial" w:cs="Arial"/>
-          <w:color w:val="000000"/>
-          <w:sz w:val="28"/>
-          <w:szCs w:val="28"/>
-        </w:rPr>
-        <w:t>EduPage</w:t>
-      </w:r>
-      <w:proofErr w:type="spellEnd"/>
-      <w:r>
-        <w:rPr>
-          <w:rFonts w:ascii="Arial" w:hAnsi="Arial" w:cs="Arial"/>
-          <w:color w:val="000000"/>
-          <w:sz w:val="28"/>
-          <w:szCs w:val="28"/>
-        </w:rPr>
-        <w:br/>
-        <w:t xml:space="preserve">  o Kdo bude hlásit</w:t>
-      </w:r>
-      <w:r>
-        <w:rPr>
-          <w:rFonts w:ascii="Arial" w:hAnsi="Arial" w:cs="Arial"/>
-          <w:color w:val="000000"/>
-          <w:sz w:val="28"/>
-          <w:szCs w:val="28"/>
-        </w:rPr>
-        <w:br/>
-        <w:t>• Stránka hotová</w:t>
-      </w:r>
-      <w:r>
-        <w:rPr>
-          <w:rFonts w:ascii="Arial" w:hAnsi="Arial" w:cs="Arial"/>
-          <w:color w:val="000000"/>
-          <w:sz w:val="28"/>
-          <w:szCs w:val="28"/>
-        </w:rPr>
-        <w:br/>
-        <w:t xml:space="preserve">  o Vzhled dortu</w:t>
-      </w:r>
-      <w:r>
-        <w:rPr>
-          <w:rFonts w:ascii="Arial" w:hAnsi="Arial" w:cs="Arial"/>
-          <w:color w:val="000000"/>
-          <w:sz w:val="28"/>
-          <w:szCs w:val="28"/>
-        </w:rPr>
-        <w:br/>
-        <w:t>• Vyhlášení výherců</w:t>
-      </w:r>
-      <w:r>
-        <w:rPr>
-          <w:rFonts w:ascii="Arial" w:hAnsi="Arial" w:cs="Arial"/>
-          <w:color w:val="000000"/>
-          <w:sz w:val="28"/>
-          <w:szCs w:val="28"/>
-        </w:rPr>
-        <w:br/>
-        <w:t xml:space="preserve">  o Výhry</w:t>
-      </w:r>
-      <w:r>
-        <w:rPr>
-          <w:rFonts w:ascii="Arial" w:hAnsi="Arial" w:cs="Arial"/>
-          <w:color w:val="000000"/>
-          <w:sz w:val="28"/>
-          <w:szCs w:val="28"/>
-        </w:rPr>
-        <w:br/>
-        <w:t xml:space="preserve">  o Kdo a kde bude předávat ceny</w:t>
-      </w:r>
-      <w:r>
-        <w:rPr>
-          <w:rFonts w:ascii="Arial" w:hAnsi="Arial" w:cs="Arial"/>
-          <w:color w:val="000000"/>
-          <w:sz w:val="28"/>
-          <w:szCs w:val="28"/>
-        </w:rPr>
-        <w:br/>
-      </w:r>
+      </w:pPr>
       <w:r>
         <w:rPr>
           <w:rFonts w:ascii="Arial" w:hAnsi="Arial" w:cs="Arial"/>
@@ -132,7 +23,7 @@
           <w:sz w:val="28"/>
           <w:szCs w:val="28"/>
         </w:rPr>
-        <w:t>Krajský Studentský sněm</w:t>
+        <w:t>Velikonoce</w:t>
       </w:r>
       <w:r>
         <w:rPr>
@@ -142,8 +33,59 @@
           <w:szCs w:val="28"/>
         </w:rPr>
         <w:br/>
-        <w:t>• Řád parlamentu</w:t>
-      </w:r>
+        <w:t>• Zprávy výhercům</w:t>
+      </w:r>
+      <w:r>
+        <w:rPr>
+          <w:rFonts w:ascii="Arial" w:hAnsi="Arial" w:cs="Arial"/>
+          <w:color w:val="000000"/>
+          <w:sz w:val="28"/>
+          <w:szCs w:val="28"/>
+        </w:rPr>
+        <w:br/>
+        <w:t xml:space="preserve">  o Rozhlas</w:t>
+      </w:r>
+      <w:r>
+        <w:rPr>
+          <w:rFonts w:ascii="Arial" w:hAnsi="Arial" w:cs="Arial"/>
+          <w:color w:val="000000"/>
+          <w:sz w:val="28"/>
+          <w:szCs w:val="28"/>
+        </w:rPr>
+        <w:br/>
+        <w:t xml:space="preserve">• Předání výher </w:t>
+      </w:r>
+      <w:r>
+        <w:rPr>
+          <w:rFonts w:ascii="Arial" w:hAnsi="Arial" w:cs="Arial"/>
+          <w:color w:val="000000"/>
+          <w:sz w:val="28"/>
+          <w:szCs w:val="28"/>
+        </w:rPr>
+        <w:br/>
+        <w:t xml:space="preserve">  o Sborovna 9:40 3.4. (musí být přítomen učitel)</w:t>
+      </w:r>
+      <w:r>
+        <w:rPr>
+          <w:rFonts w:ascii="Arial" w:hAnsi="Arial" w:cs="Arial"/>
+          <w:color w:val="000000"/>
+          <w:sz w:val="28"/>
+          <w:szCs w:val="28"/>
+        </w:rPr>
+        <w:br/>
+        <w:t xml:space="preserve">• Nekompatibilita </w:t>
+      </w:r>
+      <w:proofErr w:type="spellStart"/>
+      <w:r>
+        <w:rPr>
+          <w:rFonts w:ascii="Arial" w:hAnsi="Arial" w:cs="Arial"/>
+          <w:color w:val="000000"/>
+          <w:sz w:val="28"/>
+          <w:szCs w:val="28"/>
+        </w:rPr>
+        <w:t>ios</w:t>
+      </w:r>
+      <w:proofErr w:type="spellEnd"/>
       <w:r>
         <w:rPr>
           <w:rFonts w:ascii="Arial" w:hAnsi="Arial" w:cs="Arial"/>
@@ -162,7 +104,7 @@
           <w:sz w:val="28"/>
           <w:szCs w:val="28"/>
         </w:rPr>
-        <w:t>Výlet pro parlament</w:t>
+        <w:t>Setkání s ředitelem</w:t>
       </w:r>
       <w:r>
         <w:rPr>
@@ -172,7 +114,7 @@
           <w:szCs w:val="28"/>
         </w:rPr>
         <w:br/>
-        <w:t>• Informace z loňského roku</w:t>
+        <w:t>• Podněty od žáků</w:t>
       </w:r>
       <w:r>
         <w:rPr>
@@ -182,17 +124,7 @@
           <w:szCs w:val="28"/>
         </w:rPr>
         <w:br/>
-        <w:t>• Kdo, kam, kdy a na jak dlouho by se jelo</w:t>
-      </w:r>
-      <w:r>
-        <w:rPr>
-          <w:rFonts w:ascii="Arial" w:hAnsi="Arial" w:cs="Arial"/>
-          <w:color w:val="000000"/>
-          <w:sz w:val="28"/>
-          <w:szCs w:val="28"/>
-        </w:rPr>
-        <w:br/>
-        <w:t>• 2. učitel</w:t>
+        <w:t>• Uzavírání známek pro čtvrťáky: důvod</w:t>
       </w:r>
       <w:r>
         <w:rPr>
@@ -212,9 +144,36 @@
           <w:sz w:val="28"/>
           <w:szCs w:val="28"/>
         </w:rPr>
-        <w:t xml:space="preserve">Parlament </w:t>
-      </w:r>
-      <w:proofErr w:type="spellStart"/>
+        <w:t>Mikiny</w:t>
+      </w:r>
+      <w:r>
+        <w:rPr>
+          <w:rFonts w:ascii="Arial" w:hAnsi="Arial" w:cs="Arial"/>
+          <w:color w:val="000000"/>
+          <w:sz w:val="28"/>
+          <w:szCs w:val="28"/>
+        </w:rPr>
+        <w:t xml:space="preserve"> </w:t>
+      </w:r>
+      <w:r>
+        <w:rPr>
+          <w:rFonts w:ascii="Arial" w:hAnsi="Arial" w:cs="Arial"/>
+          <w:color w:val="000000"/>
+          <w:sz w:val="28"/>
+          <w:szCs w:val="28"/>
+        </w:rPr>
+        <w:br/>
+        <w:t>• Uzavření výběru</w:t>
+      </w:r>
+      <w:r>
+        <w:rPr>
+          <w:rFonts w:ascii="Arial" w:hAnsi="Arial" w:cs="Arial"/>
+          <w:color w:val="000000"/>
+          <w:sz w:val="28"/>
+          <w:szCs w:val="28"/>
+        </w:rPr>
+        <w:br/>
+      </w:r>
       <w:r>
         <w:rPr>
           <w:rFonts w:ascii="Arial" w:hAnsi="Arial" w:cs="Arial"/>
@@ -224,18 +183,54 @@
           <w:sz w:val="28"/>
           <w:szCs w:val="28"/>
         </w:rPr>
-        <w:t>merch</w:t>
+        <w:t xml:space="preserve">No </w:t>
+      </w:r>
+      <w:proofErr w:type="spellStart"/>
+      <w:r>
+        <w:rPr>
+          <w:rFonts w:ascii="Arial" w:hAnsi="Arial" w:cs="Arial"/>
+          <w:b/>
+          <w:bCs/>
+          <w:color w:val="000000"/>
+          <w:sz w:val="28"/>
+          <w:szCs w:val="28"/>
+        </w:rPr>
+        <w:t>backpack</w:t>
       </w:r>
       <w:proofErr w:type="spellEnd"/>
       <w:r>
         <w:rPr>
           <w:rFonts w:ascii="Arial" w:hAnsi="Arial" w:cs="Arial"/>
+          <w:b/>
+          <w:bCs/>
+          <w:color w:val="000000"/>
+          <w:sz w:val="28"/>
+          <w:szCs w:val="28"/>
+        </w:rPr>
+        <w:t xml:space="preserve"> </w:t>
+      </w:r>
+      <w:proofErr w:type="spellStart"/>
+      <w:r>
+        <w:rPr>
+          <w:rFonts w:ascii="Arial" w:hAnsi="Arial" w:cs="Arial"/>
+          <w:b/>
+          <w:bCs/>
+          <w:color w:val="000000"/>
+          <w:sz w:val="28"/>
+          <w:szCs w:val="28"/>
+        </w:rPr>
+        <w:t>day</w:t>
+      </w:r>
+      <w:proofErr w:type="spellEnd"/>
+      <w:r>
+        <w:rPr>
+          <w:rFonts w:ascii="Arial" w:hAnsi="Arial" w:cs="Arial"/>
           <w:color w:val="000000"/>
           <w:sz w:val="28"/>
           <w:szCs w:val="28"/>
         </w:rPr>
         <w:br/>
-        <w:t>• Kolik lidí a kdo chce</w:t>
+        <w:t>• Omezení na velikost aktovky, 9.5.</w:t>
       </w:r>
       <w:r>
         <w:rPr>
@@ -245,12 +240,141 @@
           <w:szCs w:val="28"/>
         </w:rPr>
         <w:br/>
-        <w:t>• Cena</w:t>
+      </w:r>
+      <w:r>
+        <w:rPr>
+          <w:rFonts w:ascii="Arial" w:hAnsi="Arial" w:cs="Arial"/>
+          <w:b/>
+          <w:bCs/>
+          <w:color w:val="000000"/>
+          <w:sz w:val="28"/>
+          <w:szCs w:val="28"/>
+        </w:rPr>
+        <w:t>Výlet za odměnu</w:t>
+      </w:r>
+      <w:r>
+        <w:rPr>
+          <w:rFonts w:ascii="Arial" w:hAnsi="Arial" w:cs="Arial"/>
+          <w:color w:val="000000"/>
+          <w:sz w:val="28"/>
+          <w:szCs w:val="28"/>
+        </w:rPr>
+        <w:br/>
+        <w:t>• 1 nebo 2 dny</w:t>
+      </w:r>
+      <w:r>
+        <w:rPr>
+          <w:rFonts w:ascii="Arial" w:hAnsi="Arial" w:cs="Arial"/>
+          <w:color w:val="000000"/>
+          <w:sz w:val="28"/>
+          <w:szCs w:val="28"/>
+        </w:rPr>
+        <w:br/>
+        <w:t>• Bítov</w:t>
+      </w:r>
+      <w:r>
+        <w:rPr>
+          <w:rFonts w:ascii="Arial" w:hAnsi="Arial" w:cs="Arial"/>
+          <w:color w:val="000000"/>
+          <w:sz w:val="28"/>
+          <w:szCs w:val="28"/>
+        </w:rPr>
+        <w:br/>
+        <w:t>• kolem 21.6.</w:t>
+      </w:r>
+      <w:r>
+        <w:rPr>
+          <w:rFonts w:ascii="Arial" w:hAnsi="Arial" w:cs="Arial"/>
+          <w:color w:val="000000"/>
+          <w:sz w:val="28"/>
+          <w:szCs w:val="28"/>
+        </w:rPr>
+        <w:br/>
+      </w:r>
+      <w:r>
+        <w:rPr>
+          <w:rFonts w:ascii="Arial" w:hAnsi="Arial" w:cs="Arial"/>
+          <w:b/>
+          <w:bCs/>
+          <w:color w:val="000000"/>
+          <w:sz w:val="28"/>
+          <w:szCs w:val="28"/>
+        </w:rPr>
+        <w:t>Moderátor na 8.4.</w:t>
+      </w:r>
+    </w:p>
+    <w:p>
+      <w:pPr>
+        <w:pStyle w:val="FormtovanvHTML"/>
+        <w:rPr>
+          <w:rFonts w:ascii="Arial" w:hAnsi="Arial" w:cs="Arial"/>
+          <w:color w:val="000000"/>
+          <w:sz w:val="28"/>
+          <w:szCs w:val="28"/>
+        </w:rPr>
+      </w:pPr>
+      <w:r>
+        <w:rPr>
+          <w:rFonts w:ascii="Arial" w:hAnsi="Arial" w:cs="Arial"/>
+          <w:noProof/>
+          <w:color w:val="000000"/>
+          <w:sz w:val="28"/>
+          <w:szCs w:val="28"/>
+        </w:rPr>
+        <w:drawing>
+          <wp:anchor distT="0" distB="0" distL="114300" distR="114300" simplePos="0" relativeHeight="251658240" behindDoc="0" locked="0" layoutInCell="1" allowOverlap="1" wp14:anchorId="658852BA" wp14:editId="7ED21709">
+            <wp:simplePos x="457200" y="5953125"/>
+            <wp:positionH relativeFrom="margin">
+              <wp:align>right</wp:align>
+            </wp:positionH>
+            <wp:positionV relativeFrom="margin">
+              <wp:align>bottom</wp:align>
+            </wp:positionV>
+            <wp:extent cx="1518036" cy="1530229"/>
+            <wp:effectExtent l="0" t="0" r="6350" b="0"/>
+            <wp:wrapSquare wrapText="bothSides"/>
+            <wp:docPr id="2018512290" name="Obrázek 1"/>
+            <wp:cNvGraphicFramePr>
+              <a:graphicFrameLocks xmlns:a="http://schemas.openxmlformats.org/drawingml/2006/main" noChangeAspect="1"/>
+            </wp:cNvGraphicFramePr>
+            <a:graphic xmlns:a="http://schemas.openxmlformats.org/drawingml/2006/main">
+              <a:graphicData uri="http://schemas.openxmlformats.org/drawingml/2006/picture">
+                <pic:pic xmlns:pic="http://schemas.openxmlformats.org/drawingml/2006/picture">
+                  <pic:nvPicPr>
+                    <pic:cNvPr id="2018512290" name="Obrázek 2018512290"/>
+                    <pic:cNvPicPr/>
+                  </pic:nvPicPr>
+                  <pic:blipFill>
+                    <a:blip r:embed="rId7">
+                      <a:extLst>
+                        <a:ext uri="{28A0092B-C50C-407E-A947-70E740481C1C}">
+                          <a14:useLocalDpi xmlns:a14="http://schemas.microsoft.com/office/drawing/2010/main" val="0"/>
+                        </a:ext>
+                      </a:extLst>
+                    </a:blip>
+                    <a:stretch>
+                      <a:fillRect/>
+                    </a:stretch>
+                  </pic:blipFill>
+                  <pic:spPr>
+                    <a:xfrm>
+                      <a:off x="0" y="0"/>
+                      <a:ext cx="1518036" cy="1530229"/>
+                    </a:xfrm>
+                    <a:prstGeom prst="rect">
+                      <a:avLst/>
+                    </a:prstGeom>
+                  </pic:spPr>
+                </pic:pic>
+              </a:graphicData>
+            </a:graphic>
+          </wp:anchor>
+        </w:drawing>
       </w:r>
     </w:p>
     <w:sectPr>
-      <w:headerReference w:type="default" r:id="rId7"/>
-      <w:footerReference w:type="default" r:id="rId8"/>
+      <w:headerReference w:type="default" r:id="rId8"/>
+      <w:footerReference w:type="default" r:id="rId9"/>
       <w:pgSz w:w="11904" w:h="16840"/>
       <w:pgMar w:top="720" w:right="720" w:bottom="720" w:left="720" w:header="708" w:footer="708" w:gutter="0"/>
       <w:cols w:space="708"/>
@@ -370,7 +494,7 @@
       <w:rPr>
         <w:szCs w:val="28"/>
       </w:rPr>
-      <w:t>12</w:t>
+      <w:t>02</w:t>
     </w:r>
     <w:r>
       <w:rPr>
@@ -382,7 +506,7 @@
       <w:rPr>
         <w:szCs w:val="28"/>
       </w:rPr>
-      <w:t>3</w:t>
+      <w:t>4</w:t>
     </w:r>
     <w:r>
       <w:rPr>
@@ -435,20 +559,28 @@
         <w:noProof/>
       </w:rPr>
       <w:drawing>
-        <wp:inline distT="0" distB="0" distL="0" distR="0" wp14:anchorId="28CF9BCB" wp14:editId="0D2EA387">
-          <wp:extent cx="6645910" cy="940435"/>
+        <wp:inline distT="0" distB="0" distL="0" distR="0" wp14:anchorId="0997506F" wp14:editId="3E7DCFE8">
+          <wp:extent cx="1184687" cy="1620000"/>
           <wp:effectExtent l="0" t="0" r="0" b="0"/>
-          <wp:docPr id="1" name="Picture 36"/>
-          <wp:cNvGraphicFramePr/>
+          <wp:docPr id="290577821" name="Obrázek 1"/>
+          <wp:cNvGraphicFramePr>
+            <a:graphicFrameLocks xmlns:a="http://schemas.openxmlformats.org/drawingml/2006/main" noChangeAspect="1"/>
+          </wp:cNvGraphicFramePr>
           <a:graphic xmlns:a="http://schemas.openxmlformats.org/drawingml/2006/main">
             <a:graphicData uri="http://schemas.openxmlformats.org/drawingml/2006/picture">
               <pic:pic xmlns:pic="http://schemas.openxmlformats.org/drawingml/2006/picture">
                 <pic:nvPicPr>
-                  <pic:cNvPr id="36" name="Picture 36"/>
+                  <pic:cNvPr id="290577821" name="Obrázek 290577821"/>
                   <pic:cNvPicPr/>
                 </pic:nvPicPr>
                 <pic:blipFill>
-                  <a:blip r:embed="rId1"/>
+                  <a:blip r:embed="rId1">
+                    <a:extLst>
+                      <a:ext uri="{28A0092B-C50C-407E-A947-70E740481C1C}">
+                        <a14:useLocalDpi xmlns:a14="http://schemas.microsoft.com/office/drawing/2010/main" val="0"/>
+                      </a:ext>
+                    </a:extLst>
+                  </a:blip>
                   <a:stretch>
                     <a:fillRect/>
                   </a:stretch>
@@ -456,7 +588,7 @@
                 <pic:spPr>
                   <a:xfrm>
                     <a:off x="0" y="0"/>
-                    <a:ext cx="6645910" cy="940435"/>
+                    <a:ext cx="1184687" cy="1620000"/>
                   </a:xfrm>
                   <a:prstGeom prst="rect">
                     <a:avLst/>

</xml_diff>